<commit_message>
Initial draft of the datasheet without stats
</commit_message>
<xml_diff>
--- a/Pogayo_documentation_1.docx
+++ b/Pogayo_documentation_1.docx
@@ -9,36 +9,33 @@
           <w:color w:val="7030A0"/>
         </w:rPr>
       </w:pPr>
-      <w:bookmarkStart w:id="0" w:name="_4neigxz92eid"/>
+      <w:r>
+        <w:rPr>
+          <w:color w:val="7030A0"/>
+        </w:rPr>
+        <w:t>Data sheet Documentation</w:t>
+      </w:r>
+    </w:p>
+    <w:p>
+      <w:pPr>
+        <w:pStyle w:val="Heading1"/>
+        <w:rPr>
+          <w:color w:val="7030A0"/>
+        </w:rPr>
+      </w:pPr>
+      <w:bookmarkStart w:id="0" w:name="_fq2tcn7j46mw"/>
       <w:bookmarkEnd w:id="0"/>
       <w:r>
         <w:rPr>
           <w:color w:val="7030A0"/>
         </w:rPr>
-        <w:t xml:space="preserve">ADHOLA </w:t>
-      </w:r>
-      <w:r>
-        <w:rPr>
-          <w:color w:val="7030A0"/>
-        </w:rPr>
-        <w:t>Data sheet Documentation</w:t>
-      </w:r>
-    </w:p>
-    <w:p>
-      <w:pPr>
-        <w:pStyle w:val="Heading1"/>
-        <w:rPr>
-          <w:color w:val="7030A0"/>
-        </w:rPr>
-      </w:pPr>
-      <w:bookmarkStart w:id="1" w:name="_fq2tcn7j46mw"/>
-      <w:bookmarkEnd w:id="1"/>
-      <w:r>
-        <w:rPr>
-          <w:color w:val="7030A0"/>
-        </w:rPr>
         <w:t>Motivation</w:t>
       </w:r>
+    </w:p>
+    <w:p>
+      <w:pPr>
+        <w:pStyle w:val="LO-normal"/>
+      </w:pPr>
     </w:p>
     <w:p>
       <w:pPr>
@@ -61,6 +58,96 @@
     <w:p>
       <w:pPr>
         <w:pStyle w:val="LO-normal"/>
+        <w:ind w:left="720"/>
+      </w:pPr>
+      <w:r>
+        <w:t xml:space="preserve">This dataset was created to </w:t>
+      </w:r>
+      <w:proofErr w:type="gramStart"/>
+      <w:r>
+        <w:t xml:space="preserve">provide  </w:t>
+      </w:r>
+      <w:proofErr w:type="spellStart"/>
+      <w:r>
+        <w:t>Dhopadhola</w:t>
+      </w:r>
+      <w:proofErr w:type="spellEnd"/>
+      <w:proofErr w:type="gramEnd"/>
+      <w:r>
+        <w:t xml:space="preserve"> to English Parallel sentences to help in availing services that require Natural Language Processing to </w:t>
+      </w:r>
+      <w:proofErr w:type="spellStart"/>
+      <w:r>
+        <w:t>Dhopadhola</w:t>
+      </w:r>
+      <w:proofErr w:type="spellEnd"/>
+      <w:r>
+        <w:t xml:space="preserve"> speakers</w:t>
+      </w:r>
+      <w:r>
+        <w:t xml:space="preserve">. The dataset can also be used to study how transfer learning during Machine translations of African languages as it is closely related to </w:t>
+      </w:r>
+      <w:proofErr w:type="spellStart"/>
+      <w:r>
+        <w:t>Dholuo</w:t>
+      </w:r>
+      <w:proofErr w:type="spellEnd"/>
+      <w:r>
+        <w:t xml:space="preserve"> spoken in Kenya&amp; Tanzania, </w:t>
+      </w:r>
+      <w:proofErr w:type="spellStart"/>
+      <w:r>
+        <w:t>Acholi</w:t>
+      </w:r>
+      <w:proofErr w:type="spellEnd"/>
+      <w:r>
+        <w:t xml:space="preserve">, </w:t>
+      </w:r>
+      <w:proofErr w:type="spellStart"/>
+      <w:r>
+        <w:t>Lango</w:t>
+      </w:r>
+      <w:proofErr w:type="spellEnd"/>
+      <w:r>
+        <w:t xml:space="preserve"> and </w:t>
+      </w:r>
+      <w:proofErr w:type="spellStart"/>
+      <w:r>
+        <w:t>Alur</w:t>
+      </w:r>
+      <w:proofErr w:type="spellEnd"/>
+      <w:r>
+        <w:t xml:space="preserve"> in Uganda and other </w:t>
+      </w:r>
+      <w:proofErr w:type="spellStart"/>
+      <w:r>
+        <w:t>Luo</w:t>
+      </w:r>
+      <w:proofErr w:type="spellEnd"/>
+      <w:r>
+        <w:t xml:space="preserve"> </w:t>
+      </w:r>
+      <w:proofErr w:type="spellStart"/>
+      <w:r>
+        <w:t>langages</w:t>
+      </w:r>
+      <w:proofErr w:type="spellEnd"/>
+      <w:r>
+        <w:t>.</w:t>
+      </w:r>
+      <w:r>
+        <w:t xml:space="preserve"> </w:t>
+      </w:r>
+    </w:p>
+    <w:p>
+      <w:pPr>
+        <w:pStyle w:val="LO-normal"/>
+        <w:ind w:left="720"/>
+      </w:pPr>
+    </w:p>
+    <w:p>
+      <w:pPr>
+        <w:pStyle w:val="LO-normal"/>
         <w:numPr>
           <w:ilvl w:val="0"/>
           <w:numId w:val="7"/>
@@ -79,6 +166,57 @@
     <w:p>
       <w:pPr>
         <w:pStyle w:val="LO-normal"/>
+        <w:ind w:left="720"/>
+      </w:pPr>
+      <w:r>
+        <w:t>The dataset can be used for Machine Translation purposes.</w:t>
+      </w:r>
+      <w:r>
+        <w:t xml:space="preserve"> It consists of </w:t>
+      </w:r>
+    </w:p>
+    <w:p>
+      <w:pPr>
+        <w:pStyle w:val="LO-normal"/>
+        <w:ind w:left="720"/>
+      </w:pPr>
+      <w:r>
+        <w:t>[</w:t>
+      </w:r>
+      <w:proofErr w:type="gramStart"/>
+      <w:r>
+        <w:t>number</w:t>
+      </w:r>
+      <w:proofErr w:type="gramEnd"/>
+      <w:r>
+        <w:t xml:space="preserve">] parallel sentences from different domains and [number] sentences in </w:t>
+      </w:r>
+      <w:proofErr w:type="spellStart"/>
+      <w:r>
+        <w:t>Dhopadhola</w:t>
+      </w:r>
+      <w:proofErr w:type="spellEnd"/>
+      <w:r>
+        <w:t xml:space="preserve">. Both Supervised and Semi-supervised MT can </w:t>
+      </w:r>
+      <w:proofErr w:type="spellStart"/>
+      <w:r>
+        <w:t>utilise</w:t>
+      </w:r>
+      <w:proofErr w:type="spellEnd"/>
+      <w:r>
+        <w:t xml:space="preserve"> this dataset.</w:t>
+      </w:r>
+    </w:p>
+    <w:p>
+      <w:pPr>
+        <w:pStyle w:val="LO-normal"/>
+        <w:ind w:left="720"/>
+      </w:pPr>
+    </w:p>
+    <w:p>
+      <w:pPr>
+        <w:pStyle w:val="LO-normal"/>
         <w:numPr>
           <w:ilvl w:val="0"/>
           <w:numId w:val="7"/>
@@ -97,6 +235,37 @@
     <w:p>
       <w:pPr>
         <w:pStyle w:val="LO-normal"/>
+        <w:ind w:left="720"/>
+      </w:pPr>
+      <w:proofErr w:type="spellStart"/>
+      <w:r>
+        <w:t>Dhopadhola</w:t>
+      </w:r>
+      <w:proofErr w:type="spellEnd"/>
+      <w:r>
+        <w:t xml:space="preserve"> is a very low resourced </w:t>
+      </w:r>
+      <w:proofErr w:type="spellStart"/>
+      <w:r>
+        <w:t>langauge</w:t>
+      </w:r>
+      <w:proofErr w:type="spellEnd"/>
+      <w:r>
+        <w:t>; it has very few resources available publicly in the internet and even in other print media.</w:t>
+      </w:r>
+    </w:p>
+    <w:p>
+      <w:pPr>
+        <w:pStyle w:val="LO-normal"/>
+        <w:ind w:left="720"/>
+        <w:rPr>
+          <w:color w:val="7030A0"/>
+        </w:rPr>
+      </w:pPr>
+    </w:p>
+    <w:p>
+      <w:pPr>
+        <w:pStyle w:val="LO-normal"/>
         <w:numPr>
           <w:ilvl w:val="0"/>
           <w:numId w:val="7"/>
@@ -128,9 +297,6 @@
       <w:pPr>
         <w:pStyle w:val="LO-normal"/>
         <w:ind w:left="720"/>
-        <w:rPr>
-          <w:color w:val="7030A0"/>
-        </w:rPr>
       </w:pPr>
       <w:r>
         <w:t xml:space="preserve">I, Perez </w:t>
@@ -148,6 +314,18 @@
       <w:r>
         <w:t xml:space="preserve"> created this dataset by collecting sentences from different sources</w:t>
       </w:r>
+      <w:r>
+        <w:t xml:space="preserve">. </w:t>
+      </w:r>
+    </w:p>
+    <w:p>
+      <w:pPr>
+        <w:pStyle w:val="LO-normal"/>
+        <w:ind w:left="720"/>
+        <w:rPr>
+          <w:color w:val="7030A0"/>
+        </w:rPr>
+      </w:pPr>
     </w:p>
     <w:p>
       <w:pPr>
@@ -187,13 +365,19 @@
       <w:pPr>
         <w:pStyle w:val="LO-normal"/>
         <w:ind w:left="720"/>
-        <w:rPr>
-          <w:color w:val="7030A0"/>
-        </w:rPr>
       </w:pPr>
       <w:r>
         <w:t>I received the support of volunteer native speakers to check on the correctness and alignments of sentences and also translation of some sentences. The associated costs were incurred by me and the volunteers.</w:t>
       </w:r>
+    </w:p>
+    <w:p>
+      <w:pPr>
+        <w:pStyle w:val="LO-normal"/>
+        <w:ind w:left="720"/>
+        <w:rPr>
+          <w:color w:val="7030A0"/>
+        </w:rPr>
+      </w:pPr>
     </w:p>
     <w:p>
       <w:pPr>
@@ -270,6 +454,15 @@
     <w:p>
       <w:pPr>
         <w:pStyle w:val="LO-normal"/>
+        <w:ind w:left="720"/>
+        <w:rPr>
+          <w:color w:val="7030A0"/>
+        </w:rPr>
+      </w:pPr>
+    </w:p>
+    <w:p>
+      <w:pPr>
+        <w:pStyle w:val="LO-normal"/>
         <w:numPr>
           <w:ilvl w:val="0"/>
           <w:numId w:val="6"/>
@@ -293,6 +486,23 @@
     </w:p>
     <w:p>
       <w:pPr>
+        <w:pStyle w:val="ListParagraph"/>
+        <w:rPr>
+          <w:color w:val="7030A0"/>
+        </w:rPr>
+      </w:pPr>
+    </w:p>
+    <w:p>
+      <w:pPr>
+        <w:pStyle w:val="LO-normal"/>
+        <w:ind w:left="720"/>
+        <w:rPr>
+          <w:color w:val="7030A0"/>
+        </w:rPr>
+      </w:pPr>
+    </w:p>
+    <w:p>
+      <w:pPr>
         <w:pStyle w:val="LO-normal"/>
         <w:numPr>
           <w:ilvl w:val="0"/>
@@ -312,6 +522,15 @@
     <w:p>
       <w:pPr>
         <w:pStyle w:val="LO-normal"/>
+        <w:ind w:left="720"/>
+        <w:rPr>
+          <w:color w:val="7030A0"/>
+        </w:rPr>
+      </w:pPr>
+    </w:p>
+    <w:p>
+      <w:pPr>
+        <w:pStyle w:val="LO-normal"/>
         <w:numPr>
           <w:ilvl w:val="0"/>
           <w:numId w:val="6"/>
@@ -350,6 +569,15 @@
     <w:p>
       <w:pPr>
         <w:pStyle w:val="LO-normal"/>
+        <w:ind w:left="720"/>
+        <w:rPr>
+          <w:color w:val="7030A0"/>
+        </w:rPr>
+      </w:pPr>
+    </w:p>
+    <w:p>
+      <w:pPr>
+        <w:pStyle w:val="LO-normal"/>
         <w:numPr>
           <w:ilvl w:val="0"/>
           <w:numId w:val="6"/>
@@ -424,9 +652,24 @@
         </w:rPr>
         <w:t xml:space="preserve">Are relationships between individual instances made explicit (e.g., users’ movie ratings, social network links)? </w:t>
       </w:r>
+    </w:p>
+    <w:p>
+      <w:pPr>
+        <w:pStyle w:val="LO-normal"/>
+        <w:ind w:left="2160"/>
+      </w:pPr>
       <w:r>
         <w:t>N/A</w:t>
       </w:r>
+    </w:p>
+    <w:p>
+      <w:pPr>
+        <w:pStyle w:val="LO-normal"/>
+        <w:ind w:left="2160"/>
+        <w:rPr>
+          <w:color w:val="7030A0"/>
+        </w:rPr>
+      </w:pPr>
     </w:p>
     <w:p>
       <w:pPr>
@@ -443,26 +686,35 @@
         <w:rPr>
           <w:color w:val="7030A0"/>
         </w:rPr>
-        <w:t>Does the dataset contain data that might be considered confidential?</w:t>
-      </w:r>
-    </w:p>
-    <w:p>
-      <w:pPr>
-        <w:pStyle w:val="LO-normal"/>
-        <w:numPr>
-          <w:ilvl w:val="1"/>
-          <w:numId w:val="6"/>
-        </w:numPr>
-        <w:rPr>
-          <w:color w:val="7030A0"/>
-        </w:rPr>
-      </w:pPr>
-      <w:r>
-        <w:rPr>
-          <w:color w:val="7030A0"/>
-        </w:rPr>
-        <w:lastRenderedPageBreak/>
-        <w:t xml:space="preserve">e.g., data that is protected by legal privilege or by doctor-patient confidentiality, data that includes the content of individuals’ non-public communications? </w:t>
+        <w:t xml:space="preserve">Does the dataset contain data that might be considered </w:t>
+      </w:r>
+      <w:proofErr w:type="spellStart"/>
+      <w:r>
+        <w:rPr>
+          <w:color w:val="7030A0"/>
+        </w:rPr>
+        <w:t>confidential</w:t>
+      </w:r>
+      <w:proofErr w:type="gramStart"/>
+      <w:r>
+        <w:rPr>
+          <w:color w:val="7030A0"/>
+        </w:rPr>
+        <w:t>?</w:t>
+      </w:r>
+      <w:r>
+        <w:rPr>
+          <w:color w:val="7030A0"/>
+        </w:rPr>
+        <w:t>e.g</w:t>
+      </w:r>
+      <w:proofErr w:type="spellEnd"/>
+      <w:proofErr w:type="gramEnd"/>
+      <w:r>
+        <w:rPr>
+          <w:color w:val="7030A0"/>
+        </w:rPr>
+        <w:t xml:space="preserve">., data that is protected by legal privilege or by doctor-patient confidentiality, data that includes the content of individuals’ non-public communications? </w:t>
       </w:r>
     </w:p>
     <w:p>
@@ -497,9 +749,24 @@
         </w:rPr>
         <w:t xml:space="preserve"> </w:t>
       </w:r>
+    </w:p>
+    <w:p>
+      <w:pPr>
+        <w:pStyle w:val="LO-normal"/>
+        <w:ind w:left="720"/>
+      </w:pPr>
       <w:r>
         <w:t>No</w:t>
       </w:r>
+    </w:p>
+    <w:p>
+      <w:pPr>
+        <w:pStyle w:val="LO-normal"/>
+        <w:ind w:left="720"/>
+        <w:rPr>
+          <w:color w:val="7030A0"/>
+        </w:rPr>
+      </w:pPr>
     </w:p>
     <w:p>
       <w:pPr>
@@ -524,9 +791,24 @@
         </w:rPr>
         <w:t xml:space="preserve">If not, you may skip the remaining questions in this section. </w:t>
       </w:r>
+    </w:p>
+    <w:p>
+      <w:pPr>
+        <w:pStyle w:val="LO-normal"/>
+        <w:ind w:left="720"/>
+      </w:pPr>
       <w:r>
         <w:t>No</w:t>
       </w:r>
+    </w:p>
+    <w:p>
+      <w:pPr>
+        <w:pStyle w:val="LO-normal"/>
+        <w:ind w:left="720"/>
+        <w:rPr>
+          <w:color w:val="7030A0"/>
+        </w:rPr>
+      </w:pPr>
     </w:p>
     <w:p>
       <w:pPr>
@@ -641,20 +923,33 @@
         <w:rPr>
           <w:color w:val="7030A0"/>
         </w:rPr>
-        <w:t xml:space="preserve">Was the data directly observable (e.g., raw text, movie ratings), reported by subjects (e.g., survey responses), or indirectly inferred/derived from other data (e.g., part-of-speech tags, model-based guesses for age or language)? If data was reported by subjects or indirectly inferred/derived from other data, was the data validated/verified? If so, please describe how. </w:t>
+        <w:t xml:space="preserve">Was the data directly observable (e.g., raw text, movie ratings), reported by subjects (e.g., survey responses), or indirectly inferred/derived from other data (e.g., part-of-speech tags, model-based guesses for age or language)? If data </w:t>
+      </w:r>
+      <w:r>
+        <w:rPr>
+          <w:color w:val="7030A0"/>
+        </w:rPr>
+        <w:lastRenderedPageBreak/>
+        <w:t xml:space="preserve">was reported by subjects or indirectly inferred/derived from other data, was the data validated/verified? If so, please describe how. </w:t>
       </w:r>
     </w:p>
     <w:p>
       <w:pPr>
         <w:pStyle w:val="LO-normal"/>
         <w:ind w:left="1080"/>
-        <w:rPr>
-          <w:color w:val="7030A0"/>
-        </w:rPr>
       </w:pPr>
       <w:r>
         <w:t>Most of the sentences in this database were gathered from websites and books on the web using software to crawl websites. Some were also manually typed from images of documents that were shared on social media.</w:t>
       </w:r>
+    </w:p>
+    <w:p>
+      <w:pPr>
+        <w:pStyle w:val="LO-normal"/>
+        <w:ind w:left="1080"/>
+        <w:rPr>
+          <w:color w:val="7030A0"/>
+        </w:rPr>
+      </w:pPr>
     </w:p>
     <w:p>
       <w:pPr>
@@ -925,7 +1220,6 @@
         <w:rPr>
           <w:color w:val="7030A0"/>
         </w:rPr>
-        <w:lastRenderedPageBreak/>
         <w:t>(</w:t>
       </w:r>
       <w:proofErr w:type="gramStart"/>
@@ -1020,6 +1314,15 @@
     <w:p>
       <w:pPr>
         <w:pStyle w:val="LO-normal"/>
+        <w:ind w:left="720"/>
+        <w:rPr>
+          <w:color w:val="000000" w:themeColor="text1"/>
+        </w:rPr>
+      </w:pPr>
+    </w:p>
+    <w:p>
+      <w:pPr>
+        <w:pStyle w:val="LO-normal"/>
         <w:numPr>
           <w:ilvl w:val="0"/>
           <w:numId w:val="5"/>
@@ -1032,7 +1335,160 @@
         <w:rPr>
           <w:color w:val="7030A0"/>
         </w:rPr>
-        <w:t>Who was involved in the data collection process?</w:t>
+        <w:t xml:space="preserve">Who was involved in the data collection </w:t>
+      </w:r>
+      <w:proofErr w:type="spellStart"/>
+      <w:r>
+        <w:rPr>
+          <w:color w:val="7030A0"/>
+        </w:rPr>
+        <w:t>process</w:t>
+      </w:r>
+      <w:proofErr w:type="gramStart"/>
+      <w:r>
+        <w:rPr>
+          <w:color w:val="7030A0"/>
+        </w:rPr>
+        <w:t>?</w:t>
+      </w:r>
+      <w:r>
+        <w:rPr>
+          <w:color w:val="7030A0"/>
+        </w:rPr>
+        <w:t>e.g</w:t>
+      </w:r>
+      <w:proofErr w:type="spellEnd"/>
+      <w:proofErr w:type="gramEnd"/>
+      <w:r>
+        <w:rPr>
+          <w:color w:val="7030A0"/>
+        </w:rPr>
+        <w:t xml:space="preserve">., students, </w:t>
+      </w:r>
+      <w:proofErr w:type="spellStart"/>
+      <w:r>
+        <w:rPr>
+          <w:color w:val="7030A0"/>
+        </w:rPr>
+        <w:t>crowdworkers</w:t>
+      </w:r>
+      <w:proofErr w:type="spellEnd"/>
+      <w:r>
+        <w:rPr>
+          <w:color w:val="7030A0"/>
+        </w:rPr>
+        <w:t xml:space="preserve">, contractors and how were they compensated (e.g., how much were </w:t>
+      </w:r>
+      <w:proofErr w:type="spellStart"/>
+      <w:r>
+        <w:rPr>
+          <w:color w:val="7030A0"/>
+        </w:rPr>
+        <w:t>crowdworkers</w:t>
+      </w:r>
+      <w:proofErr w:type="spellEnd"/>
+      <w:r>
+        <w:rPr>
+          <w:color w:val="7030A0"/>
+        </w:rPr>
+        <w:t xml:space="preserve"> paid)?</w:t>
+      </w:r>
+    </w:p>
+    <w:p>
+      <w:pPr>
+        <w:pStyle w:val="LO-normal"/>
+        <w:ind w:left="720"/>
+      </w:pPr>
+      <w:r>
+        <w:t>Me</w:t>
+      </w:r>
+      <w:r>
+        <w:t xml:space="preserve"> </w:t>
+      </w:r>
+      <w:proofErr w:type="gramStart"/>
+      <w:r>
+        <w:t>( Perez</w:t>
+      </w:r>
+      <w:proofErr w:type="gramEnd"/>
+      <w:r>
+        <w:t xml:space="preserve"> </w:t>
+      </w:r>
+      <w:proofErr w:type="spellStart"/>
+      <w:r>
+        <w:t>Ogayo</w:t>
+      </w:r>
+      <w:proofErr w:type="spellEnd"/>
+      <w:r>
+        <w:t>)</w:t>
+      </w:r>
+    </w:p>
+    <w:p>
+      <w:pPr>
+        <w:pStyle w:val="LO-normal"/>
+        <w:ind w:left="720"/>
+      </w:pPr>
+      <w:r>
+        <w:t xml:space="preserve">A Ugandan Bachelor’s student </w:t>
+      </w:r>
+    </w:p>
+    <w:p>
+      <w:pPr>
+        <w:pStyle w:val="LO-normal"/>
+        <w:ind w:left="720"/>
+      </w:pPr>
+      <w:r>
+        <w:t xml:space="preserve">Part of </w:t>
+      </w:r>
+      <w:proofErr w:type="spellStart"/>
+      <w:r>
+        <w:t>Dhopadhola</w:t>
+      </w:r>
+      <w:proofErr w:type="spellEnd"/>
+      <w:r>
+        <w:t xml:space="preserve"> </w:t>
+      </w:r>
+      <w:r>
+        <w:t>community</w:t>
+      </w:r>
+      <w:r>
+        <w:t xml:space="preserve"> consisting of teachers</w:t>
+      </w:r>
+      <w:r>
+        <w:t xml:space="preserve"> online led by an </w:t>
+      </w:r>
+      <w:proofErr w:type="spellStart"/>
+      <w:r>
+        <w:t>acquiantance</w:t>
+      </w:r>
+      <w:proofErr w:type="spellEnd"/>
+      <w:r>
+        <w:t>.</w:t>
+      </w:r>
+    </w:p>
+    <w:p>
+      <w:pPr>
+        <w:pStyle w:val="LO-normal"/>
+        <w:rPr>
+          <w:color w:val="7030A0"/>
+        </w:rPr>
+      </w:pPr>
+    </w:p>
+    <w:p>
+      <w:pPr>
+        <w:pStyle w:val="LO-normal"/>
+        <w:numPr>
+          <w:ilvl w:val="0"/>
+          <w:numId w:val="5"/>
+        </w:numPr>
+        <w:rPr>
+          <w:color w:val="7030A0"/>
+        </w:rPr>
+      </w:pPr>
+      <w:r>
+        <w:rPr>
+          <w:color w:val="7030A0"/>
+        </w:rPr>
+        <w:t>Were any ethical review processes conducted?</w:t>
       </w:r>
     </w:p>
     <w:p>
@@ -1050,35 +1506,8 @@
         <w:rPr>
           <w:color w:val="7030A0"/>
         </w:rPr>
-        <w:t xml:space="preserve">e.g., students, </w:t>
-      </w:r>
-      <w:proofErr w:type="spellStart"/>
-      <w:r>
-        <w:rPr>
-          <w:color w:val="7030A0"/>
-        </w:rPr>
-        <w:t>crowdworkers</w:t>
-      </w:r>
-      <w:proofErr w:type="spellEnd"/>
-      <w:r>
-        <w:rPr>
-          <w:color w:val="7030A0"/>
-        </w:rPr>
-        <w:t xml:space="preserve">, contractors and how were they compensated (e.g., how much were </w:t>
-      </w:r>
-      <w:proofErr w:type="spellStart"/>
-      <w:r>
-        <w:rPr>
-          <w:color w:val="7030A0"/>
-        </w:rPr>
-        <w:t>crowdworkers</w:t>
-      </w:r>
-      <w:proofErr w:type="spellEnd"/>
-      <w:r>
-        <w:rPr>
-          <w:color w:val="7030A0"/>
-        </w:rPr>
-        <w:t xml:space="preserve"> paid)?</w:t>
+        <w:lastRenderedPageBreak/>
+        <w:t xml:space="preserve"> (e.g., by an institutional review board)? If so, please provide a description of these review processes, including the outcomes, as well as a link or other access point to any supporting documentation. </w:t>
       </w:r>
     </w:p>
     <w:p>
@@ -1087,91 +1516,17 @@
         <w:ind w:left="1440"/>
       </w:pPr>
       <w:r>
-        <w:t>Me</w:t>
-      </w:r>
-      <w:r>
-        <w:t xml:space="preserve"> </w:t>
-      </w:r>
-      <w:proofErr w:type="gramStart"/>
-      <w:r>
-        <w:t>( Perez</w:t>
-      </w:r>
-      <w:proofErr w:type="gramEnd"/>
-      <w:r>
-        <w:t xml:space="preserve"> </w:t>
-      </w:r>
-      <w:proofErr w:type="spellStart"/>
-      <w:r>
-        <w:t>Ogayo</w:t>
-      </w:r>
-      <w:proofErr w:type="spellEnd"/>
-      <w:r>
-        <w:t>)</w:t>
+        <w:t>N/A</w:t>
       </w:r>
     </w:p>
     <w:p>
       <w:pPr>
         <w:pStyle w:val="LO-normal"/>
         <w:ind w:left="1440"/>
-      </w:pPr>
-      <w:r>
-        <w:t xml:space="preserve">A Ugandan Bachelor’s student </w:t>
-      </w:r>
-    </w:p>
-    <w:p>
-      <w:pPr>
-        <w:pStyle w:val="LO-normal"/>
-        <w:ind w:left="1440"/>
-        <w:rPr>
-          <w:color w:val="7030A0"/>
-        </w:rPr>
-      </w:pPr>
-      <w:r>
-        <w:t xml:space="preserve">Part of </w:t>
-      </w:r>
-      <w:proofErr w:type="spellStart"/>
-      <w:r>
-        <w:t>Dhopadhola</w:t>
-      </w:r>
-      <w:proofErr w:type="spellEnd"/>
-      <w:r>
-        <w:t xml:space="preserve"> </w:t>
-      </w:r>
-      <w:r>
-        <w:t>community</w:t>
-      </w:r>
-      <w:r>
-        <w:t xml:space="preserve"> consisting of teachers</w:t>
-      </w:r>
-      <w:r>
-        <w:t xml:space="preserve"> online led by an </w:t>
-      </w:r>
-      <w:proofErr w:type="spellStart"/>
-      <w:r>
-        <w:t>acquiantance</w:t>
-      </w:r>
-      <w:proofErr w:type="spellEnd"/>
-      <w:r>
-        <w:t>.</w:t>
-      </w:r>
-    </w:p>
-    <w:p>
-      <w:pPr>
-        <w:pStyle w:val="LO-normal"/>
-        <w:numPr>
-          <w:ilvl w:val="0"/>
-          <w:numId w:val="5"/>
-        </w:numPr>
-        <w:rPr>
-          <w:color w:val="7030A0"/>
-        </w:rPr>
-      </w:pPr>
-      <w:r>
-        <w:rPr>
-          <w:color w:val="7030A0"/>
-        </w:rPr>
-        <w:t>Were any ethical review processes conducted?</w:t>
-      </w:r>
+        <w:rPr>
+          <w:color w:val="7030A0"/>
+        </w:rPr>
+      </w:pPr>
     </w:p>
     <w:p>
       <w:pPr>
@@ -1188,28 +1543,22 @@
         <w:rPr>
           <w:color w:val="7030A0"/>
         </w:rPr>
-        <w:t xml:space="preserve"> (e.g., by an institutional review board)? If so, please provide a description of these review processes, including the outcomes, as well as a link or other access point to any supporting documentation. </w:t>
-      </w:r>
-      <w:r>
-        <w:t>N/A</w:t>
-      </w:r>
-    </w:p>
-    <w:p>
-      <w:pPr>
-        <w:pStyle w:val="LO-normal"/>
-        <w:numPr>
-          <w:ilvl w:val="1"/>
-          <w:numId w:val="5"/>
-        </w:numPr>
-        <w:rPr>
-          <w:color w:val="7030A0"/>
-        </w:rPr>
-      </w:pPr>
-      <w:r>
-        <w:rPr>
-          <w:color w:val="7030A0"/>
-        </w:rPr>
-        <w:t xml:space="preserve">Does the dataset relate to people? If not, you may skip the remainder of the questions in 7 this section. </w:t>
+        <w:t>Does the dataset relate to people? If not, you may skip the remainder of the questions in 7 this section.</w:t>
+      </w:r>
+    </w:p>
+    <w:p>
+      <w:pPr>
+        <w:pStyle w:val="LO-normal"/>
+        <w:ind w:left="1440"/>
+        <w:rPr>
+          <w:color w:val="7030A0"/>
+        </w:rPr>
+      </w:pPr>
+      <w:r>
+        <w:rPr>
+          <w:color w:val="7030A0"/>
+        </w:rPr>
+        <w:t xml:space="preserve"> </w:t>
       </w:r>
       <w:r>
         <w:t>No</w:t>
@@ -1222,8 +1571,8 @@
           <w:color w:val="7030A0"/>
         </w:rPr>
       </w:pPr>
-      <w:bookmarkStart w:id="2" w:name="_3rbul6mkmhpr"/>
-      <w:bookmarkEnd w:id="2"/>
+      <w:bookmarkStart w:id="1" w:name="_3rbul6mkmhpr"/>
+      <w:bookmarkEnd w:id="1"/>
       <w:r>
         <w:rPr>
           <w:color w:val="7030A0"/>
@@ -1499,6 +1848,9 @@
       </w:pPr>
       <w:r>
         <w:t xml:space="preserve">        </w:t>
+      </w:r>
+      <w:r>
+        <w:tab/>
       </w:r>
       <w:hyperlink r:id="rId5" w:history="1">
         <w:r>
@@ -1524,6 +1876,11 @@
     <w:p>
       <w:pPr>
         <w:pStyle w:val="LO-normal"/>
+      </w:pPr>
+    </w:p>
+    <w:p>
+      <w:pPr>
+        <w:pStyle w:val="LO-normal"/>
         <w:numPr>
           <w:ilvl w:val="0"/>
           <w:numId w:val="2"/>
@@ -1536,7 +1893,6 @@
         <w:rPr>
           <w:color w:val="7030A0"/>
         </w:rPr>
-        <w:lastRenderedPageBreak/>
         <w:t>Any other comments?</w:t>
       </w:r>
     </w:p>
@@ -1547,8 +1903,8 @@
           <w:color w:val="7030A0"/>
         </w:rPr>
       </w:pPr>
-      <w:bookmarkStart w:id="3" w:name="_bh7nir8mkjto"/>
-      <w:bookmarkEnd w:id="3"/>
+      <w:bookmarkStart w:id="2" w:name="_bh7nir8mkjto"/>
+      <w:bookmarkEnd w:id="2"/>
       <w:r>
         <w:rPr>
           <w:color w:val="7030A0"/>
@@ -1573,6 +1929,160 @@
         </w:rPr>
         <w:t>Has the dataset been used for any tasks already?</w:t>
       </w:r>
+      <w:r>
+        <w:rPr>
+          <w:color w:val="7030A0"/>
+        </w:rPr>
+        <w:t xml:space="preserve"> If so, please provide a description.</w:t>
+      </w:r>
+      <w:r>
+        <w:rPr>
+          <w:color w:val="7030A0"/>
+        </w:rPr>
+        <w:t xml:space="preserve"> </w:t>
+      </w:r>
+    </w:p>
+    <w:p>
+      <w:pPr>
+        <w:pStyle w:val="LO-normal"/>
+        <w:ind w:left="720"/>
+      </w:pPr>
+      <w:r>
+        <w:t>No</w:t>
+      </w:r>
+    </w:p>
+    <w:p>
+      <w:pPr>
+        <w:pStyle w:val="LO-normal"/>
+        <w:ind w:left="720"/>
+        <w:rPr>
+          <w:color w:val="7030A0"/>
+        </w:rPr>
+      </w:pPr>
+    </w:p>
+    <w:p>
+      <w:pPr>
+        <w:pStyle w:val="LO-normal"/>
+        <w:numPr>
+          <w:ilvl w:val="0"/>
+          <w:numId w:val="1"/>
+        </w:numPr>
+        <w:rPr>
+          <w:color w:val="7030A0"/>
+        </w:rPr>
+      </w:pPr>
+      <w:r>
+        <w:rPr>
+          <w:color w:val="7030A0"/>
+        </w:rPr>
+        <w:t xml:space="preserve">Is there a repository that links to any or all papers or systems that use the </w:t>
+      </w:r>
+      <w:proofErr w:type="spellStart"/>
+      <w:r>
+        <w:rPr>
+          <w:color w:val="7030A0"/>
+        </w:rPr>
+        <w:t>dataset</w:t>
+      </w:r>
+      <w:proofErr w:type="gramStart"/>
+      <w:r>
+        <w:rPr>
+          <w:color w:val="7030A0"/>
+        </w:rPr>
+        <w:t>?</w:t>
+      </w:r>
+      <w:r>
+        <w:rPr>
+          <w:color w:val="7030A0"/>
+        </w:rPr>
+        <w:t>If</w:t>
+      </w:r>
+      <w:proofErr w:type="spellEnd"/>
+      <w:proofErr w:type="gramEnd"/>
+      <w:r>
+        <w:rPr>
+          <w:color w:val="7030A0"/>
+        </w:rPr>
+        <w:t xml:space="preserve"> so, please provide a link or other access point.</w:t>
+      </w:r>
+    </w:p>
+    <w:p>
+      <w:pPr>
+        <w:pStyle w:val="LO-normal"/>
+        <w:ind w:left="720"/>
+        <w:rPr>
+          <w:color w:val="7030A0"/>
+        </w:rPr>
+      </w:pPr>
+      <w:r>
+        <w:rPr>
+          <w:color w:val="7030A0"/>
+        </w:rPr>
+        <w:t xml:space="preserve"> </w:t>
+      </w:r>
+      <w:r>
+        <w:t>No</w:t>
+      </w:r>
+    </w:p>
+    <w:p>
+      <w:pPr>
+        <w:pStyle w:val="LO-normal"/>
+        <w:numPr>
+          <w:ilvl w:val="0"/>
+          <w:numId w:val="1"/>
+        </w:numPr>
+        <w:rPr>
+          <w:color w:val="7030A0"/>
+        </w:rPr>
+      </w:pPr>
+      <w:r>
+        <w:rPr>
+          <w:color w:val="7030A0"/>
+        </w:rPr>
+        <w:lastRenderedPageBreak/>
+        <w:t xml:space="preserve"> What (other) tasks could the dataset </w:t>
+      </w:r>
+      <w:proofErr w:type="gramStart"/>
+      <w:r>
+        <w:rPr>
+          <w:color w:val="7030A0"/>
+        </w:rPr>
+        <w:t>be</w:t>
+      </w:r>
+      <w:proofErr w:type="gramEnd"/>
+      <w:r>
+        <w:rPr>
+          <w:color w:val="7030A0"/>
+        </w:rPr>
+        <w:t xml:space="preserve"> used for?</w:t>
+      </w:r>
+    </w:p>
+    <w:p>
+      <w:pPr>
+        <w:pStyle w:val="LO-normal"/>
+        <w:ind w:left="720"/>
+        <w:rPr>
+          <w:color w:val="7030A0"/>
+        </w:rPr>
+      </w:pPr>
+    </w:p>
+    <w:p>
+      <w:pPr>
+        <w:pStyle w:val="LO-normal"/>
+        <w:numPr>
+          <w:ilvl w:val="0"/>
+          <w:numId w:val="1"/>
+        </w:numPr>
+        <w:rPr>
+          <w:color w:val="7030A0"/>
+        </w:rPr>
+      </w:pPr>
+      <w:r>
+        <w:rPr>
+          <w:color w:val="7030A0"/>
+        </w:rPr>
+        <w:t>Is there anything about the composition of the dataset or the way it was collected and preprocessed/cleaned/labeled that might impact future uses?</w:t>
+      </w:r>
     </w:p>
     <w:p>
       <w:pPr>
@@ -1589,7 +2099,63 @@
         <w:rPr>
           <w:color w:val="7030A0"/>
         </w:rPr>
-        <w:t xml:space="preserve"> If so, please provide a description.</w:t>
+        <w:t xml:space="preserve">For example, is there anything that a future user might need to know to avoid uses that could result in unfair treatment of individuals or groups (e.g., stereotyping, quality of service issues) or other undesirable harms (e.g., financial harms, legal risks) </w:t>
+      </w:r>
+      <w:proofErr w:type="gramStart"/>
+      <w:r>
+        <w:rPr>
+          <w:color w:val="7030A0"/>
+        </w:rPr>
+        <w:t>If</w:t>
+      </w:r>
+      <w:proofErr w:type="gramEnd"/>
+      <w:r>
+        <w:rPr>
+          <w:color w:val="7030A0"/>
+        </w:rPr>
+        <w:t xml:space="preserve"> so, please provide a description. </w:t>
+      </w:r>
+    </w:p>
+    <w:p>
+      <w:pPr>
+        <w:pStyle w:val="LO-normal"/>
+        <w:ind w:left="1440"/>
+        <w:rPr>
+          <w:color w:val="7030A0"/>
+        </w:rPr>
+      </w:pPr>
+      <w:r>
+        <w:t>The data set contains data from the Jehovah Witness website and may contain their views and opinions</w:t>
+      </w:r>
+    </w:p>
+    <w:p>
+      <w:pPr>
+        <w:pStyle w:val="LO-normal"/>
+        <w:numPr>
+          <w:ilvl w:val="1"/>
+          <w:numId w:val="1"/>
+        </w:numPr>
+        <w:rPr>
+          <w:color w:val="7030A0"/>
+        </w:rPr>
+      </w:pPr>
+      <w:r>
+        <w:rPr>
+          <w:color w:val="7030A0"/>
+        </w:rPr>
+        <w:t xml:space="preserve">Is there anything a future user could do to mitigate these undesirable harms? </w:t>
+      </w:r>
+    </w:p>
+    <w:p>
+      <w:pPr>
+        <w:pStyle w:val="LO-normal"/>
+        <w:ind w:left="1440"/>
+        <w:rPr>
+          <w:color w:val="7030A0"/>
+        </w:rPr>
+      </w:pPr>
+      <w:r>
+        <w:t>Unknown</w:t>
       </w:r>
     </w:p>
     <w:p>
@@ -1607,40 +2173,54 @@
         <w:rPr>
           <w:color w:val="7030A0"/>
         </w:rPr>
-        <w:t>Is there a repository that links to any or all papers or systems that use the dataset?</w:t>
-      </w:r>
-    </w:p>
-    <w:p>
-      <w:pPr>
-        <w:pStyle w:val="LO-normal"/>
-        <w:numPr>
-          <w:ilvl w:val="1"/>
-          <w:numId w:val="1"/>
-        </w:numPr>
-        <w:rPr>
-          <w:color w:val="7030A0"/>
-        </w:rPr>
-      </w:pPr>
-      <w:r>
-        <w:rPr>
-          <w:color w:val="7030A0"/>
-        </w:rPr>
-        <w:t xml:space="preserve">If so, please provide a link or other access point. • What (other) tasks could the dataset </w:t>
+        <w:t xml:space="preserve">Are there tasks for which the dataset should not be </w:t>
+      </w:r>
+      <w:proofErr w:type="spellStart"/>
+      <w:r>
+        <w:rPr>
+          <w:color w:val="7030A0"/>
+        </w:rPr>
+        <w:t>used</w:t>
       </w:r>
       <w:proofErr w:type="gramStart"/>
       <w:r>
         <w:rPr>
           <w:color w:val="7030A0"/>
         </w:rPr>
-        <w:t>be</w:t>
-      </w:r>
+        <w:t>?</w:t>
+      </w:r>
+      <w:r>
+        <w:rPr>
+          <w:color w:val="7030A0"/>
+        </w:rPr>
+        <w:t>If</w:t>
+      </w:r>
+      <w:proofErr w:type="spellEnd"/>
       <w:proofErr w:type="gramEnd"/>
       <w:r>
         <w:rPr>
           <w:color w:val="7030A0"/>
         </w:rPr>
-        <w:t xml:space="preserve"> used for?</w:t>
-      </w:r>
+        <w:t xml:space="preserve"> so, please provide a description. </w:t>
+      </w:r>
+    </w:p>
+    <w:p>
+      <w:pPr>
+        <w:pStyle w:val="LO-normal"/>
+        <w:ind w:left="1440"/>
+      </w:pPr>
+      <w:r>
+        <w:t>The dataset should not be used for tasks that are high stakes (e.g. law enforcement)</w:t>
+      </w:r>
+    </w:p>
+    <w:p>
+      <w:pPr>
+        <w:pStyle w:val="LO-normal"/>
+        <w:ind w:left="1440"/>
+        <w:rPr>
+          <w:color w:val="7030A0"/>
+        </w:rPr>
+      </w:pPr>
     </w:p>
     <w:p>
       <w:pPr>
@@ -1657,110 +2237,6 @@
         <w:rPr>
           <w:color w:val="7030A0"/>
         </w:rPr>
-        <w:t>Is there anything about the composition of the dataset or the way it was collected and preprocessed/cleaned/labeled that might impact future uses?</w:t>
-      </w:r>
-    </w:p>
-    <w:p>
-      <w:pPr>
-        <w:pStyle w:val="LO-normal"/>
-        <w:numPr>
-          <w:ilvl w:val="1"/>
-          <w:numId w:val="1"/>
-        </w:numPr>
-        <w:rPr>
-          <w:color w:val="7030A0"/>
-        </w:rPr>
-      </w:pPr>
-      <w:r>
-        <w:rPr>
-          <w:color w:val="7030A0"/>
-        </w:rPr>
-        <w:t xml:space="preserve">For example, is there anything that a future user might need to know to avoid uses that could result in unfair treatment of individuals or groups (e.g., stereotyping, quality of service issues) or other undesirable harms (e.g., financial harms, legal risks) </w:t>
-      </w:r>
-      <w:proofErr w:type="gramStart"/>
-      <w:r>
-        <w:rPr>
-          <w:color w:val="7030A0"/>
-        </w:rPr>
-        <w:t>If</w:t>
-      </w:r>
-      <w:proofErr w:type="gramEnd"/>
-      <w:r>
-        <w:rPr>
-          <w:color w:val="7030A0"/>
-        </w:rPr>
-        <w:t xml:space="preserve"> so, please provide a description. </w:t>
-      </w:r>
-    </w:p>
-    <w:p>
-      <w:pPr>
-        <w:pStyle w:val="LO-normal"/>
-        <w:numPr>
-          <w:ilvl w:val="1"/>
-          <w:numId w:val="1"/>
-        </w:numPr>
-        <w:rPr>
-          <w:color w:val="7030A0"/>
-        </w:rPr>
-      </w:pPr>
-      <w:r>
-        <w:rPr>
-          <w:color w:val="7030A0"/>
-        </w:rPr>
-        <w:t xml:space="preserve">Is there anything a future user could do to mitigate these undesirable harms? </w:t>
-      </w:r>
-    </w:p>
-    <w:p>
-      <w:pPr>
-        <w:pStyle w:val="LO-normal"/>
-        <w:numPr>
-          <w:ilvl w:val="0"/>
-          <w:numId w:val="1"/>
-        </w:numPr>
-        <w:rPr>
-          <w:color w:val="7030A0"/>
-        </w:rPr>
-      </w:pPr>
-      <w:r>
-        <w:rPr>
-          <w:color w:val="7030A0"/>
-        </w:rPr>
-        <w:t>Are there tasks for which the dataset should not be used?</w:t>
-      </w:r>
-    </w:p>
-    <w:p>
-      <w:pPr>
-        <w:pStyle w:val="LO-normal"/>
-        <w:numPr>
-          <w:ilvl w:val="1"/>
-          <w:numId w:val="1"/>
-        </w:numPr>
-        <w:rPr>
-          <w:color w:val="7030A0"/>
-        </w:rPr>
-      </w:pPr>
-      <w:r>
-        <w:rPr>
-          <w:color w:val="7030A0"/>
-        </w:rPr>
-        <w:t xml:space="preserve">If so, please provide a description. </w:t>
-      </w:r>
-    </w:p>
-    <w:p>
-      <w:pPr>
-        <w:pStyle w:val="LO-normal"/>
-        <w:numPr>
-          <w:ilvl w:val="0"/>
-          <w:numId w:val="1"/>
-        </w:numPr>
-        <w:rPr>
-          <w:color w:val="7030A0"/>
-        </w:rPr>
-      </w:pPr>
-      <w:r>
-        <w:rPr>
-          <w:color w:val="7030A0"/>
-        </w:rPr>
         <w:t>Any other comments?</w:t>
       </w:r>
     </w:p>
@@ -1771,8 +2247,8 @@
           <w:color w:val="7030A0"/>
         </w:rPr>
       </w:pPr>
-      <w:bookmarkStart w:id="4" w:name="_1knkrcqz2e3c"/>
-      <w:bookmarkEnd w:id="4"/>
+      <w:bookmarkStart w:id="3" w:name="_1knkrcqz2e3c"/>
+      <w:bookmarkEnd w:id="3"/>
       <w:r>
         <w:rPr>
           <w:color w:val="7030A0"/>
@@ -1827,10 +2303,16 @@
     <w:p>
       <w:pPr>
         <w:pStyle w:val="LO-normal"/>
+        <w:ind w:firstLine="720"/>
       </w:pPr>
       <w:r>
         <w:t>Yes. The dataset will be made publicly available</w:t>
       </w:r>
+    </w:p>
+    <w:p>
+      <w:pPr>
+        <w:pStyle w:val="LO-normal"/>
+      </w:pPr>
     </w:p>
     <w:p>
       <w:pPr>
@@ -1867,9 +2349,7 @@
     <w:p>
       <w:pPr>
         <w:pStyle w:val="LO-normal"/>
-        <w:rPr>
-          <w:color w:val="7030A0"/>
-        </w:rPr>
+        <w:ind w:firstLine="720"/>
       </w:pPr>
       <w:r>
         <w:t xml:space="preserve">The dataset will be distributed via </w:t>
@@ -1882,6 +2362,15 @@
       <w:r>
         <w:t xml:space="preserve"> Repository.</w:t>
       </w:r>
+    </w:p>
+    <w:p>
+      <w:pPr>
+        <w:pStyle w:val="LO-normal"/>
+        <w:ind w:firstLine="720"/>
+        <w:rPr>
+          <w:color w:val="7030A0"/>
+        </w:rPr>
+      </w:pPr>
     </w:p>
     <w:p>
       <w:pPr>
@@ -1941,9 +2430,6 @@
       <w:pPr>
         <w:pStyle w:val="LO-normal"/>
         <w:ind w:left="720"/>
-        <w:rPr>
-          <w:color w:val="7030A0"/>
-        </w:rPr>
       </w:pPr>
       <w:r>
         <w:t xml:space="preserve">The dataset will be available in the </w:t>
@@ -1954,8 +2440,23 @@
       </w:r>
       <w:proofErr w:type="spellEnd"/>
       <w:r>
-        <w:t xml:space="preserve"> Repository around December 2020.</w:t>
-      </w:r>
+        <w:t xml:space="preserve"> Repository around </w:t>
+      </w:r>
+      <w:r>
+        <w:t>Septem</w:t>
+      </w:r>
+      <w:r>
+        <w:t>ber 2020.</w:t>
+      </w:r>
+    </w:p>
+    <w:p>
+      <w:pPr>
+        <w:pStyle w:val="LO-normal"/>
+        <w:ind w:left="720"/>
+        <w:rPr>
+          <w:color w:val="7030A0"/>
+        </w:rPr>
+      </w:pPr>
     </w:p>
     <w:p>
       <w:pPr>
@@ -2065,21 +2566,33 @@
         <w:rPr>
           <w:color w:val="7030A0"/>
         </w:rPr>
-        <w:t xml:space="preserve">If so, please describe these restrictions, and provide a link or other access point to, or otherwise reproduce, any relevant licensing terms, as well as any fees associated with these restrictions. </w:t>
-      </w:r>
-    </w:p>
-    <w:p>
-      <w:pPr>
-        <w:pStyle w:val="LO-normal"/>
-        <w:ind w:left="720"/>
-        <w:rPr>
-          <w:color w:val="7030A0"/>
-        </w:rPr>
-      </w:pPr>
-      <w:r>
+        <w:t xml:space="preserve">If so, please describe these restrictions, and provide a link or other </w:t>
+      </w:r>
+      <w:r>
+        <w:rPr>
+          <w:color w:val="7030A0"/>
+        </w:rPr>
         <w:lastRenderedPageBreak/>
+        <w:t xml:space="preserve">access point to, or otherwise reproduce, any relevant licensing terms, as well as any fees associated with these restrictions. </w:t>
+      </w:r>
+    </w:p>
+    <w:p>
+      <w:pPr>
+        <w:pStyle w:val="LO-normal"/>
+        <w:ind w:left="720"/>
+      </w:pPr>
+      <w:r>
         <w:t>There are no fees or restrictions</w:t>
       </w:r>
+    </w:p>
+    <w:p>
+      <w:pPr>
+        <w:pStyle w:val="LO-normal"/>
+        <w:ind w:left="720"/>
+        <w:rPr>
+          <w:color w:val="7030A0"/>
+        </w:rPr>
+      </w:pPr>
     </w:p>
     <w:p>
       <w:pPr>
@@ -2110,6 +2623,15 @@
         </w:rPr>
         <w:t xml:space="preserve"> </w:t>
       </w:r>
+    </w:p>
+    <w:p>
+      <w:pPr>
+        <w:pStyle w:val="LO-normal"/>
+        <w:ind w:left="720"/>
+        <w:rPr>
+          <w:color w:val="7030A0"/>
+        </w:rPr>
+      </w:pPr>
       <w:r>
         <w:t>Unknown</w:t>
       </w:r>
@@ -2121,8 +2643,8 @@
           <w:color w:val="7030A0"/>
         </w:rPr>
       </w:pPr>
-      <w:bookmarkStart w:id="5" w:name="_55ruzhh20qwy"/>
-      <w:bookmarkEnd w:id="5"/>
+      <w:bookmarkStart w:id="4" w:name="_55ruzhh20qwy"/>
+      <w:bookmarkEnd w:id="4"/>
       <w:r>
         <w:rPr>
           <w:color w:val="7030A0"/>
@@ -2152,9 +2674,6 @@
       <w:pPr>
         <w:pStyle w:val="LO-normal"/>
         <w:ind w:left="720"/>
-        <w:rPr>
-          <w:color w:val="7030A0"/>
-        </w:rPr>
       </w:pPr>
       <w:r>
         <w:t xml:space="preserve"> I will be maintaining the dataset (Perez </w:t>
@@ -2167,6 +2686,15 @@
       <w:r>
         <w:t>)</w:t>
       </w:r>
+    </w:p>
+    <w:p>
+      <w:pPr>
+        <w:pStyle w:val="LO-normal"/>
+        <w:ind w:left="720"/>
+        <w:rPr>
+          <w:color w:val="7030A0"/>
+        </w:rPr>
+      </w:pPr>
     </w:p>
     <w:p>
       <w:pPr>
@@ -2210,9 +2738,6 @@
       <w:pPr>
         <w:pStyle w:val="LO-normal"/>
         <w:ind w:left="720"/>
-        <w:rPr>
-          <w:color w:val="7030A0"/>
-        </w:rPr>
       </w:pPr>
       <w:r>
         <w:t xml:space="preserve">All questions and comments can be sent to Perez </w:t>
@@ -2223,8 +2748,25 @@
       </w:r>
       <w:proofErr w:type="spellEnd"/>
       <w:r>
-        <w:t>: perezogayo@gmail.com</w:t>
-      </w:r>
+        <w:t xml:space="preserve">: </w:t>
+      </w:r>
+      <w:hyperlink r:id="rId6" w:history="1">
+        <w:r>
+          <w:rPr>
+            <w:rStyle w:val="Hyperlink"/>
+          </w:rPr>
+          <w:t>perezogayo@gmail.com</w:t>
+        </w:r>
+      </w:hyperlink>
+    </w:p>
+    <w:p>
+      <w:pPr>
+        <w:pStyle w:val="LO-normal"/>
+        <w:ind w:left="720"/>
+        <w:rPr>
+          <w:color w:val="7030A0"/>
+        </w:rPr>
+      </w:pPr>
     </w:p>
     <w:p>
       <w:pPr>
@@ -2344,6 +2886,12 @@
         </w:rPr>
         <w:t xml:space="preserve"> </w:t>
       </w:r>
+    </w:p>
+    <w:p>
+      <w:pPr>
+        <w:pStyle w:val="LO-normal"/>
+        <w:ind w:left="720"/>
+      </w:pPr>
       <w:r>
         <w:t xml:space="preserve">The dataset will be updated to correct labeling spelling errors, misalignments and add new sentences. I will be responsible for updating the dataset. All changes to the dataset will be listed in the dataset’s </w:t>
       </w:r>
@@ -2355,6 +2903,15 @@
       <w:r>
         <w:t xml:space="preserve"> repository.</w:t>
       </w:r>
+    </w:p>
+    <w:p>
+      <w:pPr>
+        <w:pStyle w:val="LO-normal"/>
+        <w:ind w:left="720"/>
+        <w:rPr>
+          <w:color w:val="7030A0"/>
+        </w:rPr>
+      </w:pPr>
     </w:p>
     <w:p>
       <w:pPr>
@@ -2414,6 +2971,12 @@
     <w:p>
       <w:pPr>
         <w:pStyle w:val="LO-normal"/>
+        <w:ind w:left="720"/>
+      </w:pPr>
+    </w:p>
+    <w:p>
+      <w:pPr>
+        <w:pStyle w:val="LO-normal"/>
         <w:numPr>
           <w:ilvl w:val="0"/>
           <w:numId w:val="3"/>
@@ -2439,9 +3002,6 @@
       <w:pPr>
         <w:pStyle w:val="LO-normal"/>
         <w:ind w:left="720"/>
-        <w:rPr>
-          <w:color w:val="7030A0"/>
-        </w:rPr>
       </w:pPr>
       <w:r>
         <w:t xml:space="preserve">The older version of the dataset will continue to be supported, hosted and maintained via </w:t>
@@ -2468,6 +3028,15 @@
     <w:p>
       <w:pPr>
         <w:pStyle w:val="LO-normal"/>
+        <w:ind w:left="720"/>
+        <w:rPr>
+          <w:color w:val="7030A0"/>
+        </w:rPr>
+      </w:pPr>
+    </w:p>
+    <w:p>
+      <w:pPr>
+        <w:pStyle w:val="LO-normal"/>
         <w:numPr>
           <w:ilvl w:val="0"/>
           <w:numId w:val="3"/>
@@ -2499,9 +3068,6 @@
       <w:pPr>
         <w:pStyle w:val="LO-normal"/>
         <w:ind w:left="720"/>
-        <w:rPr>
-          <w:color w:val="7030A0"/>
-        </w:rPr>
       </w:pPr>
       <w:r>
         <w:t xml:space="preserve">Yes, I welcome others to extend and contribute to the dataset. If anyone is interested they can make a pull request with their updates on the datasets </w:t>
@@ -2512,39 +3078,41 @@
       </w:r>
       <w:proofErr w:type="spellEnd"/>
       <w:r>
-        <w:t xml:space="preserve"> </w:t>
+        <w:t xml:space="preserve"> repository. </w:t>
+      </w:r>
+    </w:p>
+    <w:p>
+      <w:pPr>
+        <w:pStyle w:val="LO-normal"/>
+        <w:ind w:left="720"/>
+        <w:rPr>
+          <w:color w:val="7030A0"/>
+        </w:rPr>
+      </w:pPr>
+    </w:p>
+    <w:p>
+      <w:pPr>
+        <w:pStyle w:val="LO-normal"/>
+        <w:ind w:firstLine="720"/>
+        <w:rPr>
+          <w:color w:val="7030A0"/>
+        </w:rPr>
+      </w:pPr>
+      <w:r>
+        <w:rPr>
+          <w:color w:val="7030A0"/>
+        </w:rPr>
+        <w:t xml:space="preserve">Will these contributions be </w:t>
       </w:r>
       <w:proofErr w:type="gramStart"/>
       <w:r>
-        <w:t>repository .</w:t>
+        <w:rPr>
+          <w:color w:val="7030A0"/>
+        </w:rPr>
+        <w:t>validated/verified</w:t>
       </w:r>
       <w:proofErr w:type="gramEnd"/>
       <w:r>
-        <w:t xml:space="preserve"> </w:t>
-      </w:r>
-    </w:p>
-    <w:p>
-      <w:pPr>
-        <w:pStyle w:val="LO-normal"/>
-        <w:rPr>
-          <w:color w:val="7030A0"/>
-        </w:rPr>
-      </w:pPr>
-      <w:r>
-        <w:rPr>
-          <w:color w:val="7030A0"/>
-        </w:rPr>
-        <w:t xml:space="preserve">Will these contributions be </w:t>
-      </w:r>
-      <w:proofErr w:type="gramStart"/>
-      <w:r>
-        <w:rPr>
-          <w:color w:val="7030A0"/>
-        </w:rPr>
-        <w:t>validated/verified</w:t>
-      </w:r>
-      <w:proofErr w:type="gramEnd"/>
-      <w:r>
         <w:rPr>
           <w:color w:val="7030A0"/>
         </w:rPr>
@@ -2554,8 +3122,10 @@
     <w:p>
       <w:pPr>
         <w:pStyle w:val="LO-normal"/>
-      </w:pPr>
-      <w:r>
+        <w:ind w:left="720"/>
+      </w:pPr>
+      <w:r>
+        <w:lastRenderedPageBreak/>
         <w:t xml:space="preserve">They will be validate and verified by experienced translators and native speakers through </w:t>
       </w:r>
       <w:proofErr w:type="spellStart"/>
@@ -2578,6 +3148,13 @@
     <w:p>
       <w:pPr>
         <w:pStyle w:val="LO-normal"/>
+        <w:ind w:left="720"/>
+      </w:pPr>
+    </w:p>
+    <w:p>
+      <w:pPr>
+        <w:pStyle w:val="LO-normal"/>
+        <w:ind w:firstLine="720"/>
         <w:rPr>
           <w:color w:val="7030A0"/>
         </w:rPr>
@@ -2592,6 +3169,7 @@
     <w:p>
       <w:pPr>
         <w:pStyle w:val="LO-normal"/>
+        <w:ind w:firstLine="720"/>
       </w:pPr>
       <w:r>
         <w:t xml:space="preserve">They will be listed on the projects </w:t>
@@ -2639,8 +3217,8 @@
           <w:sz w:val="24"/>
         </w:rPr>
       </w:pPr>
-      <w:bookmarkStart w:id="6" w:name="docs-internal-guid-8fb408e0-7fff-080f-b9"/>
-      <w:bookmarkEnd w:id="6"/>
+      <w:bookmarkStart w:id="5" w:name="docs-internal-guid-8fb408e0-7fff-080f-b9"/>
+      <w:bookmarkEnd w:id="5"/>
       <w:r>
         <w:rPr>
           <w:color w:val="7030A0"/>
@@ -2648,6 +3226,29 @@
         </w:rPr>
         <w:t>An explanation on how you would expand this data set if you won the $1,500 research grant.</w:t>
       </w:r>
+    </w:p>
+    <w:p>
+      <w:pPr>
+        <w:ind w:left="720"/>
+      </w:pPr>
+      <w:r>
+        <w:t>I seek to expand the dataset</w:t>
+      </w:r>
+      <w:r>
+        <w:t xml:space="preserve"> to 100,000 parallel sentences.</w:t>
+      </w:r>
+      <w:r>
+        <w:t xml:space="preserve"> I will work with native speakers, language teachers and translators to ensure accuracy of the sentences and a well-balanced representation of different domains and data sources.</w:t>
+      </w:r>
+    </w:p>
+    <w:p>
+      <w:pPr>
+        <w:ind w:left="720"/>
+        <w:rPr>
+          <w:color w:val="7030A0"/>
+          <w:sz w:val="24"/>
+        </w:rPr>
+      </w:pPr>
     </w:p>
     <w:p>
       <w:pPr>
@@ -2670,6 +3271,306 @@
     </w:p>
     <w:p>
       <w:pPr>
+        <w:pStyle w:val="ListParagraph"/>
+        <w:rPr>
+          <w:color w:val="7030A0"/>
+          <w:sz w:val="24"/>
+        </w:rPr>
+      </w:pPr>
+    </w:p>
+    <w:tbl>
+      <w:tblPr>
+        <w:tblStyle w:val="TableGrid"/>
+        <w:tblW w:w="0" w:type="auto"/>
+        <w:jc w:val="center"/>
+        <w:tblLook w:val="04A0"/>
+      </w:tblPr>
+      <w:tblGrid>
+        <w:gridCol w:w="5238"/>
+        <w:gridCol w:w="3060"/>
+      </w:tblGrid>
+      <w:tr>
+        <w:trPr>
+          <w:trHeight w:val="503"/>
+          <w:jc w:val="center"/>
+        </w:trPr>
+        <w:tc>
+          <w:tcPr>
+            <w:tcW w:w="5238" w:type="dxa"/>
+            <w:vAlign w:val="center"/>
+          </w:tcPr>
+          <w:p>
+            <w:pPr>
+              <w:rPr>
+                <w:color w:val="7030A0"/>
+                <w:sz w:val="24"/>
+              </w:rPr>
+            </w:pPr>
+            <w:r>
+              <w:rPr>
+                <w:color w:val="7030A0"/>
+                <w:sz w:val="24"/>
+              </w:rPr>
+              <w:t>Milestone</w:t>
+            </w:r>
+          </w:p>
+        </w:tc>
+        <w:tc>
+          <w:tcPr>
+            <w:tcW w:w="3060" w:type="dxa"/>
+            <w:vAlign w:val="center"/>
+          </w:tcPr>
+          <w:p>
+            <w:pPr>
+              <w:rPr>
+                <w:color w:val="7030A0"/>
+                <w:sz w:val="24"/>
+              </w:rPr>
+            </w:pPr>
+            <w:r>
+              <w:rPr>
+                <w:color w:val="7030A0"/>
+                <w:sz w:val="24"/>
+              </w:rPr>
+              <w:t>Duration</w:t>
+            </w:r>
+          </w:p>
+        </w:tc>
+      </w:tr>
+      <w:tr>
+        <w:trPr>
+          <w:trHeight w:val="548"/>
+          <w:jc w:val="center"/>
+        </w:trPr>
+        <w:tc>
+          <w:tcPr>
+            <w:tcW w:w="5238" w:type="dxa"/>
+            <w:vAlign w:val="center"/>
+          </w:tcPr>
+          <w:p>
+            <w:r>
+              <w:t>Verify and validate existing sentences</w:t>
+            </w:r>
+          </w:p>
+        </w:tc>
+        <w:tc>
+          <w:tcPr>
+            <w:tcW w:w="3060" w:type="dxa"/>
+            <w:vAlign w:val="center"/>
+          </w:tcPr>
+          <w:p>
+            <w:r>
+              <w:t>0.5 months</w:t>
+            </w:r>
+          </w:p>
+        </w:tc>
+      </w:tr>
+      <w:tr>
+        <w:trPr>
+          <w:jc w:val="center"/>
+        </w:trPr>
+        <w:tc>
+          <w:tcPr>
+            <w:tcW w:w="5238" w:type="dxa"/>
+            <w:vAlign w:val="center"/>
+          </w:tcPr>
+          <w:p>
+            <w:r>
+              <w:t>Collect and validate  20,000 parallel sentences from news sources</w:t>
+            </w:r>
+          </w:p>
+        </w:tc>
+        <w:tc>
+          <w:tcPr>
+            <w:tcW w:w="3060" w:type="dxa"/>
+            <w:vAlign w:val="center"/>
+          </w:tcPr>
+          <w:p>
+            <w:r>
+              <w:t>3.5 months (running simultaneously)</w:t>
+            </w:r>
+          </w:p>
+        </w:tc>
+      </w:tr>
+      <w:tr>
+        <w:trPr>
+          <w:trHeight w:val="638"/>
+          <w:jc w:val="center"/>
+        </w:trPr>
+        <w:tc>
+          <w:tcPr>
+            <w:tcW w:w="5238" w:type="dxa"/>
+            <w:vAlign w:val="center"/>
+          </w:tcPr>
+          <w:p>
+            <w:r>
+              <w:t>Collect and validate  20,000 sentences from the medical domain</w:t>
+            </w:r>
+          </w:p>
+        </w:tc>
+        <w:tc>
+          <w:tcPr>
+            <w:tcW w:w="3060" w:type="dxa"/>
+            <w:vAlign w:val="center"/>
+          </w:tcPr>
+          <w:p>
+            <w:r>
+              <w:t>3.5 months (running simultaneously)</w:t>
+            </w:r>
+          </w:p>
+        </w:tc>
+      </w:tr>
+      <w:tr>
+        <w:trPr>
+          <w:trHeight w:val="782"/>
+          <w:jc w:val="center"/>
+        </w:trPr>
+        <w:tc>
+          <w:tcPr>
+            <w:tcW w:w="5238" w:type="dxa"/>
+            <w:vAlign w:val="center"/>
+          </w:tcPr>
+          <w:p>
+            <w:r>
+              <w:t>Collect  and validate  20,000 sentences from the legal domain</w:t>
+            </w:r>
+          </w:p>
+        </w:tc>
+        <w:tc>
+          <w:tcPr>
+            <w:tcW w:w="3060" w:type="dxa"/>
+            <w:vAlign w:val="center"/>
+          </w:tcPr>
+          <w:p>
+            <w:r>
+              <w:t>3.5 months (running simultaneously)</w:t>
+            </w:r>
+          </w:p>
+        </w:tc>
+      </w:tr>
+      <w:tr>
+        <w:trPr>
+          <w:trHeight w:val="782"/>
+          <w:jc w:val="center"/>
+        </w:trPr>
+        <w:tc>
+          <w:tcPr>
+            <w:tcW w:w="5238" w:type="dxa"/>
+            <w:vAlign w:val="center"/>
+          </w:tcPr>
+          <w:p>
+            <w:r>
+              <w:t xml:space="preserve">Collect, translate and validate  20,000 sentences from the </w:t>
+            </w:r>
+            <w:hyperlink r:id="rId7" w:history="1">
+              <w:proofErr w:type="spellStart"/>
+              <w:r>
+                <w:rPr>
+                  <w:rStyle w:val="Hyperlink"/>
+                </w:rPr>
+                <w:t>FloRes</w:t>
+              </w:r>
+              <w:proofErr w:type="spellEnd"/>
+            </w:hyperlink>
+            <w:r>
+              <w:t xml:space="preserve"> Wikipedia English sentences</w:t>
+            </w:r>
+          </w:p>
+        </w:tc>
+        <w:tc>
+          <w:tcPr>
+            <w:tcW w:w="3060" w:type="dxa"/>
+            <w:vAlign w:val="center"/>
+          </w:tcPr>
+          <w:p>
+            <w:r>
+              <w:t>1.5 months</w:t>
+            </w:r>
+          </w:p>
+        </w:tc>
+      </w:tr>
+      <w:tr>
+        <w:trPr>
+          <w:trHeight w:val="782"/>
+          <w:jc w:val="center"/>
+        </w:trPr>
+        <w:tc>
+          <w:tcPr>
+            <w:tcW w:w="5238" w:type="dxa"/>
+            <w:vAlign w:val="center"/>
+          </w:tcPr>
+          <w:p>
+            <w:r>
+              <w:t>Collecting 10,000 parallel sentences from social media and other informal chat platforms, d</w:t>
+            </w:r>
+            <w:r>
+              <w:t xml:space="preserve">ataset </w:t>
+            </w:r>
+            <w:proofErr w:type="spellStart"/>
+            <w:r>
+              <w:t>administaration</w:t>
+            </w:r>
+            <w:proofErr w:type="spellEnd"/>
+            <w:r>
+              <w:t xml:space="preserve"> work- set up newsletter , website etc</w:t>
+            </w:r>
+          </w:p>
+        </w:tc>
+        <w:tc>
+          <w:tcPr>
+            <w:tcW w:w="3060" w:type="dxa"/>
+            <w:vAlign w:val="center"/>
+          </w:tcPr>
+          <w:p>
+            <w:r>
+              <w:t>1 month</w:t>
+            </w:r>
+          </w:p>
+        </w:tc>
+      </w:tr>
+      <w:tr>
+        <w:trPr>
+          <w:trHeight w:val="782"/>
+          <w:jc w:val="center"/>
+        </w:trPr>
+        <w:tc>
+          <w:tcPr>
+            <w:tcW w:w="5238" w:type="dxa"/>
+            <w:vAlign w:val="center"/>
+          </w:tcPr>
+          <w:p>
+            <w:r>
+              <w:t>Total</w:t>
+            </w:r>
+          </w:p>
+        </w:tc>
+        <w:tc>
+          <w:tcPr>
+            <w:tcW w:w="3060" w:type="dxa"/>
+            <w:vAlign w:val="center"/>
+          </w:tcPr>
+          <w:p>
+            <w:r>
+              <w:t>7</w:t>
+            </w:r>
+            <w:r>
+              <w:t xml:space="preserve"> months</w:t>
+            </w:r>
+          </w:p>
+        </w:tc>
+      </w:tr>
+    </w:tbl>
+    <w:p>
+      <w:pPr>
+        <w:ind w:left="720"/>
+        <w:rPr>
+          <w:color w:val="7030A0"/>
+          <w:sz w:val="24"/>
+        </w:rPr>
+      </w:pPr>
+    </w:p>
+    <w:p>
+      <w:pPr>
         <w:numPr>
           <w:ilvl w:val="0"/>
           <w:numId w:val="8"/>
@@ -2684,11 +3585,50 @@
           <w:color w:val="7030A0"/>
           <w:sz w:val="24"/>
         </w:rPr>
-        <w:lastRenderedPageBreak/>
         <w:t>What would the developed dataset finally look like?</w:t>
       </w:r>
-      <w:bookmarkStart w:id="7" w:name="_GoBack"/>
-      <w:bookmarkEnd w:id="7"/>
+      <w:bookmarkStart w:id="6" w:name="_GoBack"/>
+      <w:bookmarkEnd w:id="6"/>
+    </w:p>
+    <w:p>
+      <w:pPr>
+        <w:ind w:left="720"/>
+      </w:pPr>
+    </w:p>
+    <w:p>
+      <w:pPr>
+        <w:ind w:left="720"/>
+      </w:pPr>
+      <w:r>
+        <w:t>The dataset will have 100</w:t>
+      </w:r>
+      <w:r>
+        <w:t xml:space="preserve">,000 </w:t>
+      </w:r>
+      <w:proofErr w:type="spellStart"/>
+      <w:r>
+        <w:t>Ad</w:t>
+      </w:r>
+      <w:r>
+        <w:t>hola</w:t>
+      </w:r>
+      <w:proofErr w:type="spellEnd"/>
+      <w:r>
+        <w:t xml:space="preserve"> English Parallel sentences. The sentences will be balanced across major domains and sources. The sentences will also have been validated by professional </w:t>
+      </w:r>
+      <w:proofErr w:type="spellStart"/>
+      <w:r>
+        <w:t>Dhoadhola</w:t>
+      </w:r>
+      <w:proofErr w:type="spellEnd"/>
+      <w:r>
+        <w:t xml:space="preserve"> translators.</w:t>
+      </w:r>
+    </w:p>
+    <w:p>
+      <w:pPr>
+        <w:ind w:left="720"/>
+      </w:pPr>
     </w:p>
     <w:p>
       <w:pPr>
@@ -4809,6 +5749,29 @@
       <w:rFonts w:cs="Mangal"/>
       <w:szCs w:val="20"/>
     </w:rPr>
+  </w:style>
+  <w:style w:type="table" w:styleId="TableGrid">
+    <w:name w:val="Table Grid"/>
+    <w:basedOn w:val="TableNormal"/>
+    <w:uiPriority w:val="39"/>
+    <w:rsid w:val="006E2B05"/>
+    <w:tblPr>
+      <w:tblInd w:w="0" w:type="dxa"/>
+      <w:tblBorders>
+        <w:top w:val="single" w:sz="4" w:space="0" w:color="000000" w:themeColor="text1"/>
+        <w:left w:val="single" w:sz="4" w:space="0" w:color="000000" w:themeColor="text1"/>
+        <w:bottom w:val="single" w:sz="4" w:space="0" w:color="000000" w:themeColor="text1"/>
+        <w:right w:val="single" w:sz="4" w:space="0" w:color="000000" w:themeColor="text1"/>
+        <w:insideH w:val="single" w:sz="4" w:space="0" w:color="000000" w:themeColor="text1"/>
+        <w:insideV w:val="single" w:sz="4" w:space="0" w:color="000000" w:themeColor="text1"/>
+      </w:tblBorders>
+      <w:tblCellMar>
+        <w:top w:w="0" w:type="dxa"/>
+        <w:left w:w="108" w:type="dxa"/>
+        <w:bottom w:w="0" w:type="dxa"/>
+        <w:right w:w="108" w:type="dxa"/>
+      </w:tblCellMar>
+    </w:tblPr>
   </w:style>
 </w:styles>
 </file>

</xml_diff>